<commit_message>
done stuff need to fix escape issue with inventory and keypad
</commit_message>
<xml_diff>
--- a/GDD but not a full GDD.docx
+++ b/GDD but not a full GDD.docx
@@ -252,15 +252,7 @@
     </w:p>
     <w:p>
       <w:r>
-        <w:t xml:space="preserve">Interaction system with tooltips - outline shader should </w:t>
-      </w:r>
-      <w:proofErr w:type="gramStart"/>
-      <w:r>
-        <w:t>be displayed</w:t>
-      </w:r>
-      <w:proofErr w:type="gramEnd"/>
-      <w:r>
-        <w:t>. (just change the material)</w:t>
+        <w:t>Interaction system with tooltips - outline shader should be displayed. (just change the material)</w:t>
       </w:r>
     </w:p>
     <w:p>
@@ -293,15 +285,7 @@
     </w:p>
     <w:p>
       <w:r>
-        <w:t xml:space="preserve">Document viewing system. (use interacting system to display a readable document, same font as game world). (with overlay toggle to make text readable). (input locks). - back faded background. (key inputs should </w:t>
-      </w:r>
-      <w:proofErr w:type="gramStart"/>
-      <w:r>
-        <w:t>be rendered</w:t>
-      </w:r>
-      <w:proofErr w:type="gramEnd"/>
-      <w:r>
-        <w:t xml:space="preserve"> on the side).</w:t>
+        <w:t>Document viewing system. (use interacting system to display a readable document, same font as game world). (with overlay toggle to make text readable). (input locks). - back faded background. (key inputs should be rendered on the side).</w:t>
       </w:r>
     </w:p>
     <w:p>
@@ -359,16 +343,11 @@
     </w:p>
     <w:p>
       <w:r>
-        <w:t xml:space="preserve">each key on keypad </w:t>
-      </w:r>
-      <w:proofErr w:type="gramStart"/>
-      <w:r>
-        <w:t xml:space="preserve">is </w:t>
+        <w:t xml:space="preserve">each key on keypad is </w:t>
       </w:r>
       <w:r>
         <w:t>highlighted</w:t>
       </w:r>
-      <w:proofErr w:type="gramEnd"/>
       <w:r>
         <w:t>.</w:t>
       </w:r>
@@ -413,6 +392,39 @@
       </w:pPr>
       <w:r>
         <w:lastRenderedPageBreak/>
+        <w:t>Premise of game:</w:t>
+      </w:r>
+    </w:p>
+    <w:p>
+      <w:r>
+        <w:t>Story background, space freighter carrying cargo but one had a unknow life form inside. The ship crashes and the container breaks. No rescue will come, and the ship is programmed to self-destruct, and all escape routes are locked.</w:t>
+      </w:r>
+    </w:p>
+    <w:p/>
+    <w:p>
+      <w:r>
+        <w:t>The main enemy is the AI and the level access the player has. They are powerless in stopping the ship’s self-destruct.</w:t>
+      </w:r>
+    </w:p>
+    <w:p/>
+    <w:p>
+      <w:r>
+        <w:t>The “horror” is the game will be more atmospheric rather than a horror game (Scope) so as the player is playing, they should be put on unease. The quite rumbling, the AI speaking and echoing. The mysterious quite sounds in the background that play that does not fit in. (yes, a bit of FNAF audio moments).</w:t>
+      </w:r>
+    </w:p>
+    <w:p/>
+    <w:p/>
+    <w:p>
+      <w:r>
+        <w:br w:type="page"/>
+      </w:r>
+    </w:p>
+    <w:p>
+      <w:pPr>
+        <w:pStyle w:val="Heading1"/>
+      </w:pPr>
+      <w:r>
+        <w:lastRenderedPageBreak/>
         <w:t>Pass #1:</w:t>
       </w:r>
     </w:p>
@@ -433,25 +445,193 @@
         <w:t>Main menu:</w:t>
       </w:r>
     </w:p>
-    <w:p/>
+    <w:p>
+      <w:r>
+        <w:rPr>
+          <w:noProof/>
+        </w:rPr>
+        <w:drawing>
+          <wp:inline distT="0" distB="0" distL="0" distR="0" wp14:anchorId="0138B1C9" wp14:editId="701A32F1">
+            <wp:extent cx="5734050" cy="4295775"/>
+            <wp:effectExtent l="0" t="0" r="0" b="9525"/>
+            <wp:docPr id="1653851620" name="Picture 2"/>
+            <wp:cNvGraphicFramePr>
+              <a:graphicFrameLocks xmlns:a="http://schemas.openxmlformats.org/drawingml/2006/main" noChangeAspect="1"/>
+            </wp:cNvGraphicFramePr>
+            <a:graphic xmlns:a="http://schemas.openxmlformats.org/drawingml/2006/main">
+              <a:graphicData uri="http://schemas.openxmlformats.org/drawingml/2006/picture">
+                <pic:pic xmlns:pic="http://schemas.openxmlformats.org/drawingml/2006/picture">
+                  <pic:nvPicPr>
+                    <pic:cNvPr id="0" name="Picture 2"/>
+                    <pic:cNvPicPr>
+                      <a:picLocks noChangeAspect="1" noChangeArrowheads="1"/>
+                    </pic:cNvPicPr>
+                  </pic:nvPicPr>
+                  <pic:blipFill>
+                    <a:blip r:embed="rId5">
+                      <a:extLst>
+                        <a:ext uri="{28A0092B-C50C-407E-A947-70E740481C1C}">
+                          <a14:useLocalDpi xmlns:a14="http://schemas.microsoft.com/office/drawing/2010/main" val="0"/>
+                        </a:ext>
+                      </a:extLst>
+                    </a:blip>
+                    <a:srcRect/>
+                    <a:stretch>
+                      <a:fillRect/>
+                    </a:stretch>
+                  </pic:blipFill>
+                  <pic:spPr bwMode="auto">
+                    <a:xfrm>
+                      <a:off x="0" y="0"/>
+                      <a:ext cx="5734050" cy="4295775"/>
+                    </a:xfrm>
+                    <a:prstGeom prst="rect">
+                      <a:avLst/>
+                    </a:prstGeom>
+                    <a:noFill/>
+                    <a:ln>
+                      <a:noFill/>
+                    </a:ln>
+                  </pic:spPr>
+                </pic:pic>
+              </a:graphicData>
+            </a:graphic>
+          </wp:inline>
+        </w:drawing>
+      </w:r>
+    </w:p>
     <w:p/>
     <w:p>
       <w:pPr>
         <w:pStyle w:val="Heading3"/>
       </w:pPr>
       <w:r>
+        <w:lastRenderedPageBreak/>
         <w:t>Pause menu:</w:t>
       </w:r>
     </w:p>
+    <w:p>
+      <w:r>
+        <w:rPr>
+          <w:noProof/>
+        </w:rPr>
+        <w:drawing>
+          <wp:inline distT="0" distB="0" distL="0" distR="0" wp14:anchorId="60D55C54" wp14:editId="4E0C7D91">
+            <wp:extent cx="5734050" cy="4295775"/>
+            <wp:effectExtent l="0" t="0" r="0" b="9525"/>
+            <wp:docPr id="2059048470" name="Picture 3"/>
+            <wp:cNvGraphicFramePr>
+              <a:graphicFrameLocks xmlns:a="http://schemas.openxmlformats.org/drawingml/2006/main" noChangeAspect="1"/>
+            </wp:cNvGraphicFramePr>
+            <a:graphic xmlns:a="http://schemas.openxmlformats.org/drawingml/2006/main">
+              <a:graphicData uri="http://schemas.openxmlformats.org/drawingml/2006/picture">
+                <pic:pic xmlns:pic="http://schemas.openxmlformats.org/drawingml/2006/picture">
+                  <pic:nvPicPr>
+                    <pic:cNvPr id="0" name="Picture 3"/>
+                    <pic:cNvPicPr>
+                      <a:picLocks noChangeAspect="1" noChangeArrowheads="1"/>
+                    </pic:cNvPicPr>
+                  </pic:nvPicPr>
+                  <pic:blipFill>
+                    <a:blip r:embed="rId6">
+                      <a:extLst>
+                        <a:ext uri="{28A0092B-C50C-407E-A947-70E740481C1C}">
+                          <a14:useLocalDpi xmlns:a14="http://schemas.microsoft.com/office/drawing/2010/main" val="0"/>
+                        </a:ext>
+                      </a:extLst>
+                    </a:blip>
+                    <a:srcRect/>
+                    <a:stretch>
+                      <a:fillRect/>
+                    </a:stretch>
+                  </pic:blipFill>
+                  <pic:spPr bwMode="auto">
+                    <a:xfrm>
+                      <a:off x="0" y="0"/>
+                      <a:ext cx="5734050" cy="4295775"/>
+                    </a:xfrm>
+                    <a:prstGeom prst="rect">
+                      <a:avLst/>
+                    </a:prstGeom>
+                    <a:noFill/>
+                    <a:ln>
+                      <a:noFill/>
+                    </a:ln>
+                  </pic:spPr>
+                </pic:pic>
+              </a:graphicData>
+            </a:graphic>
+          </wp:inline>
+        </w:drawing>
+      </w:r>
+    </w:p>
+    <w:p/>
     <w:p/>
     <w:p>
       <w:pPr>
         <w:pStyle w:val="Heading3"/>
       </w:pPr>
       <w:r>
+        <w:lastRenderedPageBreak/>
         <w:t>Inventory menu:</w:t>
       </w:r>
     </w:p>
+    <w:p>
+      <w:r>
+        <w:rPr>
+          <w:noProof/>
+        </w:rPr>
+        <w:drawing>
+          <wp:inline distT="0" distB="0" distL="0" distR="0" wp14:anchorId="71B1D508" wp14:editId="13F97A88">
+            <wp:extent cx="5734050" cy="4295775"/>
+            <wp:effectExtent l="0" t="0" r="0" b="9525"/>
+            <wp:docPr id="2071522797" name="Picture 4"/>
+            <wp:cNvGraphicFramePr>
+              <a:graphicFrameLocks xmlns:a="http://schemas.openxmlformats.org/drawingml/2006/main" noChangeAspect="1"/>
+            </wp:cNvGraphicFramePr>
+            <a:graphic xmlns:a="http://schemas.openxmlformats.org/drawingml/2006/main">
+              <a:graphicData uri="http://schemas.openxmlformats.org/drawingml/2006/picture">
+                <pic:pic xmlns:pic="http://schemas.openxmlformats.org/drawingml/2006/picture">
+                  <pic:nvPicPr>
+                    <pic:cNvPr id="0" name="Picture 4"/>
+                    <pic:cNvPicPr>
+                      <a:picLocks noChangeAspect="1" noChangeArrowheads="1"/>
+                    </pic:cNvPicPr>
+                  </pic:nvPicPr>
+                  <pic:blipFill>
+                    <a:blip r:embed="rId7">
+                      <a:extLst>
+                        <a:ext uri="{28A0092B-C50C-407E-A947-70E740481C1C}">
+                          <a14:useLocalDpi xmlns:a14="http://schemas.microsoft.com/office/drawing/2010/main" val="0"/>
+                        </a:ext>
+                      </a:extLst>
+                    </a:blip>
+                    <a:srcRect/>
+                    <a:stretch>
+                      <a:fillRect/>
+                    </a:stretch>
+                  </pic:blipFill>
+                  <pic:spPr bwMode="auto">
+                    <a:xfrm>
+                      <a:off x="0" y="0"/>
+                      <a:ext cx="5734050" cy="4295775"/>
+                    </a:xfrm>
+                    <a:prstGeom prst="rect">
+                      <a:avLst/>
+                    </a:prstGeom>
+                    <a:noFill/>
+                    <a:ln>
+                      <a:noFill/>
+                    </a:ln>
+                  </pic:spPr>
+                </pic:pic>
+              </a:graphicData>
+            </a:graphic>
+          </wp:inline>
+        </w:drawing>
+      </w:r>
+    </w:p>
+    <w:p/>
     <w:p/>
     <w:p>
       <w:pPr>
@@ -462,9 +642,135 @@
       </w:r>
     </w:p>
     <w:p/>
+    <w:p>
+      <w:r>
+        <w:rPr>
+          <w:noProof/>
+        </w:rPr>
+        <w:lastRenderedPageBreak/>
+        <w:drawing>
+          <wp:inline distT="0" distB="0" distL="0" distR="0" wp14:anchorId="1F55419E" wp14:editId="29B6F2E4">
+            <wp:extent cx="5734050" cy="4295775"/>
+            <wp:effectExtent l="0" t="0" r="0" b="9525"/>
+            <wp:docPr id="1037905311" name="Picture 5"/>
+            <wp:cNvGraphicFramePr>
+              <a:graphicFrameLocks xmlns:a="http://schemas.openxmlformats.org/drawingml/2006/main" noChangeAspect="1"/>
+            </wp:cNvGraphicFramePr>
+            <a:graphic xmlns:a="http://schemas.openxmlformats.org/drawingml/2006/main">
+              <a:graphicData uri="http://schemas.openxmlformats.org/drawingml/2006/picture">
+                <pic:pic xmlns:pic="http://schemas.openxmlformats.org/drawingml/2006/picture">
+                  <pic:nvPicPr>
+                    <pic:cNvPr id="0" name="Picture 5"/>
+                    <pic:cNvPicPr>
+                      <a:picLocks noChangeAspect="1" noChangeArrowheads="1"/>
+                    </pic:cNvPicPr>
+                  </pic:nvPicPr>
+                  <pic:blipFill>
+                    <a:blip r:embed="rId8">
+                      <a:extLst>
+                        <a:ext uri="{28A0092B-C50C-407E-A947-70E740481C1C}">
+                          <a14:useLocalDpi xmlns:a14="http://schemas.microsoft.com/office/drawing/2010/main" val="0"/>
+                        </a:ext>
+                      </a:extLst>
+                    </a:blip>
+                    <a:srcRect/>
+                    <a:stretch>
+                      <a:fillRect/>
+                    </a:stretch>
+                  </pic:blipFill>
+                  <pic:spPr bwMode="auto">
+                    <a:xfrm>
+                      <a:off x="0" y="0"/>
+                      <a:ext cx="5734050" cy="4295775"/>
+                    </a:xfrm>
+                    <a:prstGeom prst="rect">
+                      <a:avLst/>
+                    </a:prstGeom>
+                    <a:noFill/>
+                    <a:ln>
+                      <a:noFill/>
+                    </a:ln>
+                  </pic:spPr>
+                </pic:pic>
+              </a:graphicData>
+            </a:graphic>
+          </wp:inline>
+        </w:drawing>
+      </w:r>
+    </w:p>
     <w:p/>
     <w:p/>
+    <w:p>
+      <w:r>
+        <w:rPr>
+          <w:noProof/>
+        </w:rPr>
+        <w:lastRenderedPageBreak/>
+        <w:drawing>
+          <wp:inline distT="0" distB="0" distL="0" distR="0" wp14:anchorId="5DC6F846" wp14:editId="0787E89D">
+            <wp:extent cx="5734050" cy="4295775"/>
+            <wp:effectExtent l="0" t="0" r="0" b="9525"/>
+            <wp:docPr id="1045490736" name="Picture 6"/>
+            <wp:cNvGraphicFramePr>
+              <a:graphicFrameLocks xmlns:a="http://schemas.openxmlformats.org/drawingml/2006/main" noChangeAspect="1"/>
+            </wp:cNvGraphicFramePr>
+            <a:graphic xmlns:a="http://schemas.openxmlformats.org/drawingml/2006/main">
+              <a:graphicData uri="http://schemas.openxmlformats.org/drawingml/2006/picture">
+                <pic:pic xmlns:pic="http://schemas.openxmlformats.org/drawingml/2006/picture">
+                  <pic:nvPicPr>
+                    <pic:cNvPr id="0" name="Picture 6"/>
+                    <pic:cNvPicPr>
+                      <a:picLocks noChangeAspect="1" noChangeArrowheads="1"/>
+                    </pic:cNvPicPr>
+                  </pic:nvPicPr>
+                  <pic:blipFill>
+                    <a:blip r:embed="rId9">
+                      <a:extLst>
+                        <a:ext uri="{28A0092B-C50C-407E-A947-70E740481C1C}">
+                          <a14:useLocalDpi xmlns:a14="http://schemas.microsoft.com/office/drawing/2010/main" val="0"/>
+                        </a:ext>
+                      </a:extLst>
+                    </a:blip>
+                    <a:srcRect/>
+                    <a:stretch>
+                      <a:fillRect/>
+                    </a:stretch>
+                  </pic:blipFill>
+                  <pic:spPr bwMode="auto">
+                    <a:xfrm>
+                      <a:off x="0" y="0"/>
+                      <a:ext cx="5734050" cy="4295775"/>
+                    </a:xfrm>
+                    <a:prstGeom prst="rect">
+                      <a:avLst/>
+                    </a:prstGeom>
+                    <a:noFill/>
+                    <a:ln>
+                      <a:noFill/>
+                    </a:ln>
+                  </pic:spPr>
+                </pic:pic>
+              </a:graphicData>
+            </a:graphic>
+          </wp:inline>
+        </w:drawing>
+      </w:r>
+    </w:p>
     <w:p/>
+    <w:p>
+      <w:r>
+        <w:br w:type="page"/>
+      </w:r>
+    </w:p>
+    <w:p>
+      <w:pPr>
+        <w:pStyle w:val="Heading2"/>
+      </w:pPr>
+      <w:r>
+        <w:lastRenderedPageBreak/>
+        <w:t>Test Plan #1:</w:t>
+      </w:r>
+    </w:p>
     <w:p/>
     <w:sectPr>
       <w:pgSz w:w="11906" w:h="16838"/>

</xml_diff>